<commit_message>
EBEGU-517: Fall 157: Angebot "Tageseltern LeoLea" kann nicht heruntergeladen werden: Vorlagen korrigiert
</commit_message>
<xml_diff>
--- a/ebegu-server/src/main/resources/vorlagen/Verfuegungsmuster_tageseltern_schulkinder.docx
+++ b/ebegu-server/src/main/resources/vorlagen/Verfuegungsmuster_tageseltern_schulkinder.docx
@@ -1,6 +1,6 @@
 
 <file path=word/document.xml><?xml version="1.0" encoding="utf-8"?>
-<w:document xmlns:wpc="http://schemas.microsoft.com/office/word/2010/wordprocessingCanvas" xmlns:mc="http://schemas.openxmlformats.org/markup-compatibility/2006" xmlns:o="urn:schemas-microsoft-com:office:office" xmlns:r="http://schemas.openxmlformats.org/officeDocument/2006/relationships" xmlns:m="http://schemas.openxmlformats.org/officeDocument/2006/math" xmlns:v="urn:schemas-microsoft-com:vml" xmlns:wp14="http://schemas.microsoft.com/office/word/2010/wordprocessingDrawing" xmlns:wp="http://schemas.openxmlformats.org/drawingml/2006/wordprocessingDrawing" xmlns:w10="urn:schemas-microsoft-com:office:word" xmlns:w="http://schemas.openxmlformats.org/wordprocessingml/2006/main" xmlns:w14="http://schemas.microsoft.com/office/word/2010/wordml" xmlns:wpg="http://schemas.microsoft.com/office/word/2010/wordprocessingGroup" xmlns:wpi="http://schemas.microsoft.com/office/word/2010/wordprocessingInk" xmlns:wne="http://schemas.microsoft.com/office/word/2006/wordml" xmlns:wps="http://schemas.microsoft.com/office/word/2010/wordprocessingShape" mc:Ignorable="w14 wp14">
+<w:document xmlns:ve="http://schemas.openxmlformats.org/markup-compatibility/2006" xmlns:o="urn:schemas-microsoft-com:office:office" xmlns:r="http://schemas.openxmlformats.org/officeDocument/2006/relationships" xmlns:m="http://schemas.openxmlformats.org/officeDocument/2006/math" xmlns:v="urn:schemas-microsoft-com:vml" xmlns:wp="http://schemas.openxmlformats.org/drawingml/2006/wordprocessingDrawing" xmlns:w10="urn:schemas-microsoft-com:office:word" xmlns:w="http://schemas.openxmlformats.org/wordprocessingml/2006/main" xmlns:wne="http://schemas.microsoft.com/office/word/2006/wordml">
   <w:body>
     <w:p>
       <w:pPr>
@@ -426,6 +426,7 @@
           <w:szCs w:val="18"/>
         </w:rPr>
       </w:pPr>
+      <w:proofErr w:type="gramStart"/>
       <w:r>
         <w:rPr>
           <w:color w:val="000000" w:themeColor="text1"/>
@@ -442,6 +443,7 @@
         </w:rPr>
         <w:t xml:space="preserve"> </w:t>
       </w:r>
+      <w:proofErr w:type="gramEnd"/>
       <w:r>
         <w:rPr>
           <w:color w:val="000000" w:themeColor="text1"/>
@@ -656,6 +658,7 @@
           <w:szCs w:val="18"/>
         </w:rPr>
       </w:pPr>
+      <w:proofErr w:type="gramStart"/>
       <w:r>
         <w:rPr>
           <w:color w:val="000000" w:themeColor="text1"/>
@@ -672,6 +675,7 @@
         </w:rPr>
         <w:t xml:space="preserve"> </w:t>
       </w:r>
+      <w:proofErr w:type="gramEnd"/>
       <w:r>
         <w:rPr>
           <w:color w:val="000000" w:themeColor="text1"/>
@@ -947,10 +951,10 @@
     </w:p>
     <w:tbl>
       <w:tblPr>
-        <w:tblStyle w:val="Tabellenraster"/>
+        <w:tblStyle w:val="Tabellengitternetz"/>
         <w:tblW w:w="9526" w:type="dxa"/>
         <w:tblLayout w:type="fixed"/>
-        <w:tblLook w:val="04A0" w:firstRow="1" w:lastRow="0" w:firstColumn="1" w:lastColumn="0" w:noHBand="0" w:noVBand="1"/>
+        <w:tblLook w:val="04A0"/>
       </w:tblPr>
       <w:tblGrid>
         <w:gridCol w:w="1130"/>
@@ -1104,6 +1108,7 @@
                 <w:szCs w:val="16"/>
               </w:rPr>
             </w:pPr>
+            <w:proofErr w:type="spellStart"/>
             <w:r>
               <w:rPr>
                 <w:color w:val="000000" w:themeColor="text1"/>
@@ -1112,6 +1117,7 @@
               </w:rPr>
               <w:t>Ver-günstigt</w:t>
             </w:r>
+            <w:proofErr w:type="spellEnd"/>
           </w:p>
         </w:tc>
         <w:tc>
@@ -1322,7 +1328,7 @@
                 <w:sz w:val="2"/>
                 <w:szCs w:val="2"/>
               </w:rPr>
-              <w:instrText>gen.VerfuegungZeita</w:instrText>
+              <w:instrText>gen.VerfuegungZe</w:instrText>
             </w:r>
             <w:r>
               <w:rPr>
@@ -1330,7 +1336,7 @@
                 <w:sz w:val="2"/>
                 <w:szCs w:val="2"/>
               </w:rPr>
-              <w:instrText>b</w:instrText>
+              <w:instrText>i</w:instrText>
             </w:r>
             <w:r>
               <w:rPr>
@@ -1338,7 +1344,7 @@
                 <w:sz w:val="2"/>
                 <w:szCs w:val="2"/>
               </w:rPr>
-              <w:instrText xml:space="preserve">schnitt  \* MERGEFORMAT </w:instrText>
+              <w:instrText xml:space="preserve">tabschnitt  \* MERGEFORMAT </w:instrText>
             </w:r>
             <w:r>
               <w:rPr>
@@ -1401,39 +1407,23 @@
                 <w:sz w:val="17"/>
                 <w:szCs w:val="17"/>
               </w:rPr>
-              <w:instrText>gen.VerfuegungZei</w:instrText>
-            </w:r>
-            <w:r>
-              <w:rPr>
-                <w:color w:val="000000" w:themeColor="text1"/>
-                <w:sz w:val="17"/>
-                <w:szCs w:val="17"/>
-              </w:rPr>
-              <w:instrText>t</w:instrText>
-            </w:r>
-            <w:r>
-              <w:rPr>
-                <w:color w:val="000000" w:themeColor="text1"/>
-                <w:sz w:val="17"/>
-                <w:szCs w:val="17"/>
-              </w:rPr>
-              <w:instrText>a</w:instrText>
-            </w:r>
-            <w:r>
-              <w:rPr>
-                <w:color w:val="000000" w:themeColor="text1"/>
-                <w:sz w:val="17"/>
-                <w:szCs w:val="17"/>
-              </w:rPr>
-              <w:instrText>b</w:instrText>
-            </w:r>
-            <w:r>
-              <w:rPr>
-                <w:color w:val="000000" w:themeColor="text1"/>
-                <w:sz w:val="17"/>
-                <w:szCs w:val="17"/>
-              </w:rPr>
-              <w:instrText xml:space="preserve">schnitt.von  \* MERGEFORMAT </w:instrText>
+              <w:instrText>gen.VerfuegungZe</w:instrText>
+            </w:r>
+            <w:r>
+              <w:rPr>
+                <w:color w:val="000000" w:themeColor="text1"/>
+                <w:sz w:val="17"/>
+                <w:szCs w:val="17"/>
+              </w:rPr>
+              <w:instrText>i</w:instrText>
+            </w:r>
+            <w:r>
+              <w:rPr>
+                <w:color w:val="000000" w:themeColor="text1"/>
+                <w:sz w:val="17"/>
+                <w:szCs w:val="17"/>
+              </w:rPr>
+              <w:instrText xml:space="preserve">tabschnitt.von  \* MERGEFORMAT </w:instrText>
             </w:r>
             <w:r>
               <w:rPr>
@@ -1491,39 +1481,23 @@
                 <w:sz w:val="17"/>
                 <w:szCs w:val="17"/>
               </w:rPr>
-              <w:instrText>gen.VerfuegungZei</w:instrText>
-            </w:r>
-            <w:r>
-              <w:rPr>
-                <w:color w:val="000000" w:themeColor="text1"/>
-                <w:sz w:val="17"/>
-                <w:szCs w:val="17"/>
-              </w:rPr>
-              <w:instrText>t</w:instrText>
-            </w:r>
-            <w:r>
-              <w:rPr>
-                <w:color w:val="000000" w:themeColor="text1"/>
-                <w:sz w:val="17"/>
-                <w:szCs w:val="17"/>
-              </w:rPr>
-              <w:instrText>a</w:instrText>
-            </w:r>
-            <w:r>
-              <w:rPr>
-                <w:color w:val="000000" w:themeColor="text1"/>
-                <w:sz w:val="17"/>
-                <w:szCs w:val="17"/>
-              </w:rPr>
-              <w:instrText>b</w:instrText>
-            </w:r>
-            <w:r>
-              <w:rPr>
-                <w:color w:val="000000" w:themeColor="text1"/>
-                <w:sz w:val="17"/>
-                <w:szCs w:val="17"/>
-              </w:rPr>
-              <w:instrText xml:space="preserve">schnitt.bis  \* MERGEFORMAT </w:instrText>
+              <w:instrText>gen.VerfuegungZe</w:instrText>
+            </w:r>
+            <w:r>
+              <w:rPr>
+                <w:color w:val="000000" w:themeColor="text1"/>
+                <w:sz w:val="17"/>
+                <w:szCs w:val="17"/>
+              </w:rPr>
+              <w:instrText>i</w:instrText>
+            </w:r>
+            <w:r>
+              <w:rPr>
+                <w:color w:val="000000" w:themeColor="text1"/>
+                <w:sz w:val="17"/>
+                <w:szCs w:val="17"/>
+              </w:rPr>
+              <w:instrText xml:space="preserve">tabschnitt.bis  \* MERGEFORMAT </w:instrText>
             </w:r>
             <w:r>
               <w:rPr>
@@ -1569,7 +1543,7 @@
                 <w:szCs w:val="17"/>
                 <w:lang w:val="fr-CH"/>
               </w:rPr>
-              <w:instrText xml:space="preserve"> DOCVARIABLE  FIELD_Betreuungen.VerfuegungZe</w:instrText>
+              <w:instrText xml:space="preserve"> DOCVARIABLE  FIELD_Betreuu</w:instrText>
             </w:r>
             <w:r>
               <w:rPr>
@@ -1578,6 +1552,24 @@
                 <w:szCs w:val="17"/>
                 <w:lang w:val="fr-CH"/>
               </w:rPr>
+              <w:instrText>n</w:instrText>
+            </w:r>
+            <w:r>
+              <w:rPr>
+                <w:color w:val="000000" w:themeColor="text1"/>
+                <w:sz w:val="17"/>
+                <w:szCs w:val="17"/>
+                <w:lang w:val="fr-CH"/>
+              </w:rPr>
+              <w:instrText>gen.VerfuegungZe</w:instrText>
+            </w:r>
+            <w:r>
+              <w:rPr>
+                <w:color w:val="000000" w:themeColor="text1"/>
+                <w:sz w:val="17"/>
+                <w:szCs w:val="17"/>
+                <w:lang w:val="fr-CH"/>
+              </w:rPr>
               <w:instrText>i</w:instrText>
             </w:r>
             <w:r>
@@ -1587,7 +1579,25 @@
                 <w:szCs w:val="17"/>
                 <w:lang w:val="fr-CH"/>
               </w:rPr>
-              <w:instrText xml:space="preserve">tabschnitt.betreuung  \* MERGEFORMAT </w:instrText>
+              <w:instrText>tab</w:instrText>
+            </w:r>
+            <w:r>
+              <w:rPr>
+                <w:color w:val="000000" w:themeColor="text1"/>
+                <w:sz w:val="17"/>
+                <w:szCs w:val="17"/>
+                <w:lang w:val="fr-CH"/>
+              </w:rPr>
+              <w:instrText>s</w:instrText>
+            </w:r>
+            <w:r>
+              <w:rPr>
+                <w:color w:val="000000" w:themeColor="text1"/>
+                <w:sz w:val="17"/>
+                <w:szCs w:val="17"/>
+                <w:lang w:val="fr-CH"/>
+              </w:rPr>
+              <w:instrText xml:space="preserve">chnitt.betreuung  \* MERGEFORMAT </w:instrText>
             </w:r>
             <w:r>
               <w:rPr>
@@ -1868,39 +1878,23 @@
                 <w:sz w:val="17"/>
                 <w:szCs w:val="17"/>
               </w:rPr>
-              <w:instrText>gen.Verfuegun</w:instrText>
-            </w:r>
-            <w:r>
-              <w:rPr>
-                <w:color w:val="000000" w:themeColor="text1"/>
-                <w:sz w:val="17"/>
-                <w:szCs w:val="17"/>
-              </w:rPr>
-              <w:instrText>g</w:instrText>
-            </w:r>
-            <w:r>
-              <w:rPr>
-                <w:color w:val="000000" w:themeColor="text1"/>
-                <w:sz w:val="17"/>
-                <w:szCs w:val="17"/>
-              </w:rPr>
-              <w:instrText>Zeita</w:instrText>
-            </w:r>
-            <w:r>
-              <w:rPr>
-                <w:color w:val="000000" w:themeColor="text1"/>
-                <w:sz w:val="17"/>
-                <w:szCs w:val="17"/>
-              </w:rPr>
-              <w:instrText>b</w:instrText>
-            </w:r>
-            <w:r>
-              <w:rPr>
-                <w:color w:val="000000" w:themeColor="text1"/>
-                <w:sz w:val="17"/>
-                <w:szCs w:val="17"/>
-              </w:rPr>
-              <w:instrText xml:space="preserve">schnitt.vollkosten  \* MERGEFORMAT </w:instrText>
+              <w:instrText>gen.VerfuegungZe</w:instrText>
+            </w:r>
+            <w:r>
+              <w:rPr>
+                <w:color w:val="000000" w:themeColor="text1"/>
+                <w:sz w:val="17"/>
+                <w:szCs w:val="17"/>
+              </w:rPr>
+              <w:instrText>i</w:instrText>
+            </w:r>
+            <w:r>
+              <w:rPr>
+                <w:color w:val="000000" w:themeColor="text1"/>
+                <w:sz w:val="17"/>
+                <w:szCs w:val="17"/>
+              </w:rPr>
+              <w:instrText xml:space="preserve">tabschnitt.vollkosten  \* MERGEFORMAT </w:instrText>
             </w:r>
             <w:r>
               <w:rPr>
@@ -1959,23 +1953,23 @@
                 <w:sz w:val="17"/>
                 <w:szCs w:val="17"/>
               </w:rPr>
-              <w:instrText>gen.VerfuegungZeita</w:instrText>
-            </w:r>
-            <w:r>
-              <w:rPr>
-                <w:color w:val="000000" w:themeColor="text1"/>
-                <w:sz w:val="17"/>
-                <w:szCs w:val="17"/>
-              </w:rPr>
-              <w:instrText>b</w:instrText>
-            </w:r>
-            <w:r>
-              <w:rPr>
-                <w:color w:val="000000" w:themeColor="text1"/>
-                <w:sz w:val="17"/>
-                <w:szCs w:val="17"/>
-              </w:rPr>
-              <w:instrText xml:space="preserve">schnitt.verguenstigung  \* MERGEFORMAT </w:instrText>
+              <w:instrText>gen.VerfuegungZe</w:instrText>
+            </w:r>
+            <w:r>
+              <w:rPr>
+                <w:color w:val="000000" w:themeColor="text1"/>
+                <w:sz w:val="17"/>
+                <w:szCs w:val="17"/>
+              </w:rPr>
+              <w:instrText>i</w:instrText>
+            </w:r>
+            <w:r>
+              <w:rPr>
+                <w:color w:val="000000" w:themeColor="text1"/>
+                <w:sz w:val="17"/>
+                <w:szCs w:val="17"/>
+              </w:rPr>
+              <w:instrText xml:space="preserve">tabschnitt.verguenstigung  \* MERGEFORMAT </w:instrText>
             </w:r>
             <w:r>
               <w:rPr>
@@ -2037,23 +2031,23 @@
                 <w:sz w:val="17"/>
                 <w:szCs w:val="17"/>
               </w:rPr>
-              <w:instrText>gen.VerfuegungZeita</w:instrText>
-            </w:r>
-            <w:r>
-              <w:rPr>
-                <w:color w:val="000000" w:themeColor="text1"/>
-                <w:sz w:val="17"/>
-                <w:szCs w:val="17"/>
-              </w:rPr>
-              <w:instrText>b</w:instrText>
-            </w:r>
-            <w:r>
-              <w:rPr>
-                <w:color w:val="000000" w:themeColor="text1"/>
-                <w:sz w:val="17"/>
-                <w:szCs w:val="17"/>
-              </w:rPr>
-              <w:instrText xml:space="preserve">schnitt.elternbeitrag  \* MERGEFORMAT </w:instrText>
+              <w:instrText>gen.VerfuegungZe</w:instrText>
+            </w:r>
+            <w:r>
+              <w:rPr>
+                <w:color w:val="000000" w:themeColor="text1"/>
+                <w:sz w:val="17"/>
+                <w:szCs w:val="17"/>
+              </w:rPr>
+              <w:instrText>i</w:instrText>
+            </w:r>
+            <w:r>
+              <w:rPr>
+                <w:color w:val="000000" w:themeColor="text1"/>
+                <w:sz w:val="17"/>
+                <w:szCs w:val="17"/>
+              </w:rPr>
+              <w:instrText xml:space="preserve">tabschnitt.elternbeitrag  \* MERGEFORMAT </w:instrText>
             </w:r>
             <w:r>
               <w:rPr>
@@ -2381,55 +2375,32 @@
           <w:tab w:val="left" w:pos="4253"/>
         </w:tabs>
         <w:rPr>
-          <w:sz w:val="18"/>
-          <w:szCs w:val="18"/>
-        </w:rPr>
-      </w:pPr>
-      <w:r>
-        <w:rPr>
-          <w:sz w:val="18"/>
-          <w:szCs w:val="18"/>
-        </w:rPr>
-        <w:t xml:space="preserve">Bern, </w:t>
-      </w:r>
-      <w:r>
-        <w:rPr>
-          <w:sz w:val="18"/>
-          <w:szCs w:val="18"/>
-          <w:lang w:val="de-DE"/>
+          <w:color w:val="000000" w:themeColor="text1"/>
+          <w:sz w:val="18"/>
+          <w:szCs w:val="18"/>
+        </w:rPr>
+      </w:pPr>
+      <w:r>
+        <w:rPr>
+          <w:color w:val="000000" w:themeColor="text1"/>
+          <w:sz w:val="18"/>
+          <w:szCs w:val="18"/>
         </w:rPr>
         <w:fldChar w:fldCharType="begin"/>
       </w:r>
       <w:r>
         <w:rPr>
-          <w:sz w:val="18"/>
-          <w:szCs w:val="18"/>
-          <w:lang w:val="de-DE"/>
-        </w:rPr>
-        <w:instrText xml:space="preserve"> TIME \@ "dd.MM.yyyy" </w:instrText>
-      </w:r>
-      <w:r>
-        <w:rPr>
-          <w:sz w:val="18"/>
-          <w:szCs w:val="18"/>
-          <w:lang w:val="de-DE"/>
-        </w:rPr>
-        <w:fldChar w:fldCharType="separate"/>
-      </w:r>
-      <w:r>
-        <w:rPr>
-          <w:noProof/>
-          <w:sz w:val="18"/>
-          <w:szCs w:val="18"/>
-          <w:lang w:val="de-DE"/>
-        </w:rPr>
-        <w:t>04.10.2016</w:t>
-      </w:r>
-      <w:r>
-        <w:rPr>
-          <w:sz w:val="18"/>
-          <w:szCs w:val="18"/>
-          <w:lang w:val="de-DE"/>
+          <w:color w:val="000000" w:themeColor="text1"/>
+          <w:sz w:val="18"/>
+          <w:szCs w:val="18"/>
+        </w:rPr>
+        <w:instrText xml:space="preserve"> DOCVARIABLE  ENDIF_verfuegung.printManuellebemerkung  \* MERGEFORMAT </w:instrText>
+      </w:r>
+      <w:r>
+        <w:rPr>
+          <w:color w:val="000000" w:themeColor="text1"/>
+          <w:sz w:val="18"/>
+          <w:szCs w:val="18"/>
         </w:rPr>
         <w:fldChar w:fldCharType="end"/>
       </w:r>
@@ -2441,6 +2412,66 @@
           <w:tab w:val="left" w:pos="4253"/>
         </w:tabs>
         <w:rPr>
+          <w:sz w:val="18"/>
+          <w:szCs w:val="18"/>
+        </w:rPr>
+      </w:pPr>
+      <w:r>
+        <w:rPr>
+          <w:sz w:val="18"/>
+          <w:szCs w:val="18"/>
+        </w:rPr>
+        <w:t xml:space="preserve">Bern, </w:t>
+      </w:r>
+      <w:r>
+        <w:rPr>
+          <w:sz w:val="18"/>
+          <w:szCs w:val="18"/>
+          <w:lang w:val="de-DE"/>
+        </w:rPr>
+        <w:fldChar w:fldCharType="begin"/>
+      </w:r>
+      <w:r>
+        <w:rPr>
+          <w:sz w:val="18"/>
+          <w:szCs w:val="18"/>
+          <w:lang w:val="de-DE"/>
+        </w:rPr>
+        <w:instrText xml:space="preserve"> TIME \@ "dd.MM.yyyy" </w:instrText>
+      </w:r>
+      <w:r>
+        <w:rPr>
+          <w:sz w:val="18"/>
+          <w:szCs w:val="18"/>
+          <w:lang w:val="de-DE"/>
+        </w:rPr>
+        <w:fldChar w:fldCharType="separate"/>
+      </w:r>
+      <w:r>
+        <w:rPr>
+          <w:noProof/>
+          <w:sz w:val="18"/>
+          <w:szCs w:val="18"/>
+          <w:lang w:val="de-DE"/>
+        </w:rPr>
+        <w:t>04.10.2016</w:t>
+      </w:r>
+      <w:r>
+        <w:rPr>
+          <w:sz w:val="18"/>
+          <w:szCs w:val="18"/>
+          <w:lang w:val="de-DE"/>
+        </w:rPr>
+        <w:fldChar w:fldCharType="end"/>
+      </w:r>
+    </w:p>
+    <w:p>
+      <w:pPr>
+        <w:pStyle w:val="Text"/>
+        <w:tabs>
+          <w:tab w:val="left" w:pos="4253"/>
+        </w:tabs>
+        <w:rPr>
           <w:rFonts w:cs="Arial"/>
           <w:sz w:val="18"/>
           <w:szCs w:val="18"/>
@@ -2451,7 +2482,7 @@
           <w:noProof/>
         </w:rPr>
         <w:drawing>
-          <wp:inline distT="0" distB="0" distL="0" distR="0" wp14:anchorId="39680267" wp14:editId="66310727">
+          <wp:inline distT="0" distB="0" distL="0" distR="0">
             <wp:extent cx="1602000" cy="684000"/>
             <wp:effectExtent l="0" t="0" r="0" b="1905"/>
             <wp:docPr id="3" name="Grafik 3" descr="cid:image003.png@01CEEAAA.693BF500"/>
@@ -2468,10 +2499,10 @@
                     </pic:cNvPicPr>
                   </pic:nvPicPr>
                   <pic:blipFill>
-                    <a:blip r:embed="rId9" r:link="rId10">
+                    <a:blip r:embed="rId8" r:link="rId9" cstate="print">
                       <a:extLst>
                         <a:ext uri="{28A0092B-C50C-407E-A947-70E740481C1C}">
-                          <a14:useLocalDpi xmlns:a14="http://schemas.microsoft.com/office/drawing/2010/main" val="0"/>
+                          <a14:useLocalDpi xmlns:a14="http://schemas.microsoft.com/office/drawing/2010/main" xmlns:wps="http://schemas.microsoft.com/office/word/2010/wordprocessingShape" xmlns:wpi="http://schemas.microsoft.com/office/word/2010/wordprocessingInk" xmlns:wpg="http://schemas.microsoft.com/office/word/2010/wordprocessingGroup" xmlns:w14="http://schemas.microsoft.com/office/word/2010/wordml" xmlns:w="http://schemas.openxmlformats.org/wordprocessingml/2006/main" xmlns:w10="urn:schemas-microsoft-com:office:word" xmlns:wp14="http://schemas.microsoft.com/office/word/2010/wordprocessingDrawing" xmlns:v="urn:schemas-microsoft-com:vml" xmlns:o="urn:schemas-microsoft-com:office:office" xmlns:mc="http://schemas.openxmlformats.org/markup-compatibility/2006" xmlns:wpc="http://schemas.microsoft.com/office/word/2010/wordprocessingCanvas" xmlns="" val="0"/>
                         </a:ext>
                       </a:extLst>
                     </a:blip>
@@ -2556,9 +2587,9 @@
     </w:p>
     <w:tbl>
       <w:tblPr>
-        <w:tblStyle w:val="Tabellenraster"/>
+        <w:tblStyle w:val="Tabellengitternetz"/>
         <w:tblW w:w="9056" w:type="dxa"/>
-        <w:tblLook w:val="04A0" w:firstRow="1" w:lastRow="0" w:firstColumn="1" w:lastColumn="0" w:noHBand="0" w:noVBand="1"/>
+        <w:tblLook w:val="04A0"/>
       </w:tblPr>
       <w:tblGrid>
         <w:gridCol w:w="9056"/>
@@ -2634,7 +2665,15 @@
               <w:t>i</w:t>
             </w:r>
             <w:r>
-              <w:t>dung verlangt wird, (c) die Unterschrift der beschwerdeführenden Partei oder der sie vertr</w:t>
+              <w:t xml:space="preserve">dung verlangt wird, (c) die Unterschrift der </w:t>
+            </w:r>
+            <w:proofErr w:type="spellStart"/>
+            <w:r>
+              <w:t>beschwerdeführenden</w:t>
+            </w:r>
+            <w:proofErr w:type="spellEnd"/>
+            <w:r>
+              <w:t xml:space="preserve"> Partei oder der sie vertr</w:t>
             </w:r>
             <w:r>
               <w:t>e</w:t>
@@ -2676,8 +2715,8 @@
       </w:r>
     </w:p>
     <w:sectPr>
-      <w:headerReference w:type="default" r:id="rId11"/>
-      <w:headerReference w:type="first" r:id="rId12"/>
+      <w:headerReference w:type="default" r:id="rId10"/>
+      <w:headerReference w:type="first" r:id="rId11"/>
       <w:pgSz w:w="11906" w:h="16838" w:code="9"/>
       <w:pgMar w:top="454" w:right="1418" w:bottom="454" w:left="1985" w:header="397" w:footer="397" w:gutter="0"/>
       <w:paperSrc w:first="7" w:other="7"/>
@@ -2692,7 +2731,7 @@
 </file>
 
 <file path=word/endnotes.xml><?xml version="1.0" encoding="utf-8"?>
-<w:endnotes xmlns:wpc="http://schemas.microsoft.com/office/word/2010/wordprocessingCanvas" xmlns:mc="http://schemas.openxmlformats.org/markup-compatibility/2006" xmlns:o="urn:schemas-microsoft-com:office:office" xmlns:r="http://schemas.openxmlformats.org/officeDocument/2006/relationships" xmlns:m="http://schemas.openxmlformats.org/officeDocument/2006/math" xmlns:v="urn:schemas-microsoft-com:vml" xmlns:wp14="http://schemas.microsoft.com/office/word/2010/wordprocessingDrawing" xmlns:wp="http://schemas.openxmlformats.org/drawingml/2006/wordprocessingDrawing" xmlns:w10="urn:schemas-microsoft-com:office:word" xmlns:w="http://schemas.openxmlformats.org/wordprocessingml/2006/main" xmlns:w14="http://schemas.microsoft.com/office/word/2010/wordml" xmlns:wpg="http://schemas.microsoft.com/office/word/2010/wordprocessingGroup" xmlns:wpi="http://schemas.microsoft.com/office/word/2010/wordprocessingInk" xmlns:wne="http://schemas.microsoft.com/office/word/2006/wordml" xmlns:wps="http://schemas.microsoft.com/office/word/2010/wordprocessingShape" mc:Ignorable="w14 wp14">
+<w:endnotes xmlns:ve="http://schemas.openxmlformats.org/markup-compatibility/2006" xmlns:o="urn:schemas-microsoft-com:office:office" xmlns:r="http://schemas.openxmlformats.org/officeDocument/2006/relationships" xmlns:m="http://schemas.openxmlformats.org/officeDocument/2006/math" xmlns:v="urn:schemas-microsoft-com:vml" xmlns:wp="http://schemas.openxmlformats.org/drawingml/2006/wordprocessingDrawing" xmlns:w10="urn:schemas-microsoft-com:office:word" xmlns:w="http://schemas.openxmlformats.org/wordprocessingml/2006/main" xmlns:wne="http://schemas.microsoft.com/office/word/2006/wordml">
   <w:endnote w:type="separator" w:id="-1">
     <w:p>
       <w:r>
@@ -2711,7 +2750,7 @@
 </file>
 
 <file path=word/footnotes.xml><?xml version="1.0" encoding="utf-8"?>
-<w:footnotes xmlns:wpc="http://schemas.microsoft.com/office/word/2010/wordprocessingCanvas" xmlns:mc="http://schemas.openxmlformats.org/markup-compatibility/2006" xmlns:o="urn:schemas-microsoft-com:office:office" xmlns:r="http://schemas.openxmlformats.org/officeDocument/2006/relationships" xmlns:m="http://schemas.openxmlformats.org/officeDocument/2006/math" xmlns:v="urn:schemas-microsoft-com:vml" xmlns:wp14="http://schemas.microsoft.com/office/word/2010/wordprocessingDrawing" xmlns:wp="http://schemas.openxmlformats.org/drawingml/2006/wordprocessingDrawing" xmlns:w10="urn:schemas-microsoft-com:office:word" xmlns:w="http://schemas.openxmlformats.org/wordprocessingml/2006/main" xmlns:w14="http://schemas.microsoft.com/office/word/2010/wordml" xmlns:wpg="http://schemas.microsoft.com/office/word/2010/wordprocessingGroup" xmlns:wpi="http://schemas.microsoft.com/office/word/2010/wordprocessingInk" xmlns:wne="http://schemas.microsoft.com/office/word/2006/wordml" xmlns:wps="http://schemas.microsoft.com/office/word/2010/wordprocessingShape" mc:Ignorable="w14 wp14">
+<w:footnotes xmlns:ve="http://schemas.openxmlformats.org/markup-compatibility/2006" xmlns:o="urn:schemas-microsoft-com:office:office" xmlns:r="http://schemas.openxmlformats.org/officeDocument/2006/relationships" xmlns:m="http://schemas.openxmlformats.org/officeDocument/2006/math" xmlns:v="urn:schemas-microsoft-com:vml" xmlns:wp="http://schemas.openxmlformats.org/drawingml/2006/wordprocessingDrawing" xmlns:w10="urn:schemas-microsoft-com:office:word" xmlns:w="http://schemas.openxmlformats.org/wordprocessingml/2006/main" xmlns:wne="http://schemas.microsoft.com/office/word/2006/wordml">
   <w:footnote w:type="separator" w:id="-1">
     <w:p>
       <w:r>
@@ -2730,7 +2769,7 @@
 </file>
 
 <file path=word/header1.xml><?xml version="1.0" encoding="utf-8"?>
-<w:hdr xmlns:wpc="http://schemas.microsoft.com/office/word/2010/wordprocessingCanvas" xmlns:mc="http://schemas.openxmlformats.org/markup-compatibility/2006" xmlns:o="urn:schemas-microsoft-com:office:office" xmlns:r="http://schemas.openxmlformats.org/officeDocument/2006/relationships" xmlns:m="http://schemas.openxmlformats.org/officeDocument/2006/math" xmlns:v="urn:schemas-microsoft-com:vml" xmlns:wp14="http://schemas.microsoft.com/office/word/2010/wordprocessingDrawing" xmlns:wp="http://schemas.openxmlformats.org/drawingml/2006/wordprocessingDrawing" xmlns:w10="urn:schemas-microsoft-com:office:word" xmlns:w="http://schemas.openxmlformats.org/wordprocessingml/2006/main" xmlns:w14="http://schemas.microsoft.com/office/word/2010/wordml" xmlns:wpg="http://schemas.microsoft.com/office/word/2010/wordprocessingGroup" xmlns:wpi="http://schemas.microsoft.com/office/word/2010/wordprocessingInk" xmlns:wne="http://schemas.microsoft.com/office/word/2006/wordml" xmlns:wps="http://schemas.microsoft.com/office/word/2010/wordprocessingShape" mc:Ignorable="w14 wp14">
+<w:hdr xmlns:ve="http://schemas.openxmlformats.org/markup-compatibility/2006" xmlns:o="urn:schemas-microsoft-com:office:office" xmlns:r="http://schemas.openxmlformats.org/officeDocument/2006/relationships" xmlns:m="http://schemas.openxmlformats.org/officeDocument/2006/math" xmlns:v="urn:schemas-microsoft-com:vml" xmlns:wp="http://schemas.openxmlformats.org/drawingml/2006/wordprocessingDrawing" xmlns:w10="urn:schemas-microsoft-com:office:word" xmlns:w="http://schemas.openxmlformats.org/wordprocessingml/2006/main" xmlns:wne="http://schemas.microsoft.com/office/word/2006/wordml">
   <w:p>
     <w:pPr>
       <w:pStyle w:val="Kopfzeile"/>
@@ -2740,7 +2779,7 @@
         <w:noProof/>
       </w:rPr>
       <w:drawing>
-        <wp:anchor distT="0" distB="0" distL="114300" distR="114300" simplePos="0" relativeHeight="251658240" behindDoc="0" locked="0" layoutInCell="1" allowOverlap="1" wp14:anchorId="45E74AE1" wp14:editId="553082B6">
+        <wp:anchor distT="0" distB="0" distL="114300" distR="114300" simplePos="0" relativeHeight="251658240" behindDoc="0" locked="0" layoutInCell="1" allowOverlap="1">
           <wp:simplePos x="1258570" y="248920"/>
           <wp:positionH relativeFrom="margin">
             <wp:posOffset>2556510</wp:posOffset>
@@ -2766,7 +2805,7 @@
                   <a:blip r:embed="rId1" cstate="print">
                     <a:extLst>
                       <a:ext uri="{28A0092B-C50C-407E-A947-70E740481C1C}">
-                        <a14:useLocalDpi xmlns:a14="http://schemas.microsoft.com/office/drawing/2010/main" val="0"/>
+                        <a14:useLocalDpi xmlns:a14="http://schemas.microsoft.com/office/drawing/2010/main" xmlns:wps="http://schemas.microsoft.com/office/word/2010/wordprocessingShape" xmlns:wpi="http://schemas.microsoft.com/office/word/2010/wordprocessingInk" xmlns:wpg="http://schemas.microsoft.com/office/word/2010/wordprocessingGroup" xmlns:w14="http://schemas.microsoft.com/office/word/2010/wordml" xmlns:w="http://schemas.openxmlformats.org/wordprocessingml/2006/main" xmlns:w10="urn:schemas-microsoft-com:office:word" xmlns:wp14="http://schemas.microsoft.com/office/word/2010/wordprocessingDrawing" xmlns:v="urn:schemas-microsoft-com:vml" xmlns:o="urn:schemas-microsoft-com:office:office" xmlns:mc="http://schemas.openxmlformats.org/markup-compatibility/2006" xmlns:wpc="http://schemas.microsoft.com/office/word/2010/wordprocessingCanvas" xmlns="" val="0"/>
                       </a:ext>
                     </a:extLst>
                   </a:blip>
@@ -2786,12 +2825,6 @@
               </pic:pic>
             </a:graphicData>
           </a:graphic>
-          <wp14:sizeRelH relativeFrom="margin">
-            <wp14:pctWidth>0</wp14:pctWidth>
-          </wp14:sizeRelH>
-          <wp14:sizeRelV relativeFrom="margin">
-            <wp14:pctHeight>0</wp14:pctHeight>
-          </wp14:sizeRelV>
         </wp:anchor>
       </w:drawing>
     </w:r>
@@ -2800,7 +2833,7 @@
 </file>
 
 <file path=word/header2.xml><?xml version="1.0" encoding="utf-8"?>
-<w:hdr xmlns:wpc="http://schemas.microsoft.com/office/word/2010/wordprocessingCanvas" xmlns:mc="http://schemas.openxmlformats.org/markup-compatibility/2006" xmlns:o="urn:schemas-microsoft-com:office:office" xmlns:r="http://schemas.openxmlformats.org/officeDocument/2006/relationships" xmlns:m="http://schemas.openxmlformats.org/officeDocument/2006/math" xmlns:v="urn:schemas-microsoft-com:vml" xmlns:wp14="http://schemas.microsoft.com/office/word/2010/wordprocessingDrawing" xmlns:wp="http://schemas.openxmlformats.org/drawingml/2006/wordprocessingDrawing" xmlns:w10="urn:schemas-microsoft-com:office:word" xmlns:w="http://schemas.openxmlformats.org/wordprocessingml/2006/main" xmlns:w14="http://schemas.microsoft.com/office/word/2010/wordml" xmlns:wpg="http://schemas.microsoft.com/office/word/2010/wordprocessingGroup" xmlns:wpi="http://schemas.microsoft.com/office/word/2010/wordprocessingInk" xmlns:wne="http://schemas.microsoft.com/office/word/2006/wordml" xmlns:wps="http://schemas.microsoft.com/office/word/2010/wordprocessingShape" mc:Ignorable="w14 wp14">
+<w:hdr xmlns:ve="http://schemas.openxmlformats.org/markup-compatibility/2006" xmlns:o="urn:schemas-microsoft-com:office:office" xmlns:r="http://schemas.openxmlformats.org/officeDocument/2006/relationships" xmlns:m="http://schemas.openxmlformats.org/officeDocument/2006/math" xmlns:v="urn:schemas-microsoft-com:vml" xmlns:wp="http://schemas.openxmlformats.org/drawingml/2006/wordprocessingDrawing" xmlns:w10="urn:schemas-microsoft-com:office:word" xmlns:w="http://schemas.openxmlformats.org/wordprocessingml/2006/main" xmlns:wne="http://schemas.microsoft.com/office/word/2006/wordml">
   <w:p>
     <w:pPr>
       <w:pStyle w:val="Kopfzeile"/>
@@ -2820,7 +2853,7 @@
         <w:noProof/>
       </w:rPr>
       <w:drawing>
-        <wp:inline distT="0" distB="0" distL="0" distR="0" wp14:anchorId="41136C50" wp14:editId="212F1DFE">
+        <wp:inline distT="0" distB="0" distL="0" distR="0">
           <wp:extent cx="1801372" cy="1801372"/>
           <wp:effectExtent l="0" t="0" r="0" b="0"/>
           <wp:docPr id="11" name="Grafik 11"/>
@@ -2838,7 +2871,7 @@
                   <a:blip r:embed="rId1" cstate="print">
                     <a:extLst>
                       <a:ext uri="{28A0092B-C50C-407E-A947-70E740481C1C}">
-                        <a14:useLocalDpi xmlns:a14="http://schemas.microsoft.com/office/drawing/2010/main" val="0"/>
+                        <a14:useLocalDpi xmlns:a14="http://schemas.microsoft.com/office/drawing/2010/main" xmlns:wps="http://schemas.microsoft.com/office/word/2010/wordprocessingShape" xmlns:wpi="http://schemas.microsoft.com/office/word/2010/wordprocessingInk" xmlns:wpg="http://schemas.microsoft.com/office/word/2010/wordprocessingGroup" xmlns:w14="http://schemas.microsoft.com/office/word/2010/wordml" xmlns:w="http://schemas.openxmlformats.org/wordprocessingml/2006/main" xmlns:w10="urn:schemas-microsoft-com:office:word" xmlns:wp14="http://schemas.microsoft.com/office/word/2010/wordprocessingDrawing" xmlns:v="urn:schemas-microsoft-com:vml" xmlns:o="urn:schemas-microsoft-com:office:office" xmlns:mc="http://schemas.openxmlformats.org/markup-compatibility/2006" xmlns:wpc="http://schemas.microsoft.com/office/word/2010/wordprocessingCanvas" xmlns="" val="0"/>
                       </a:ext>
                     </a:extLst>
                   </a:blip>
@@ -2866,7 +2899,7 @@
 </file>
 
 <file path=word/numbering.xml><?xml version="1.0" encoding="utf-8"?>
-<w:numbering xmlns:wpc="http://schemas.microsoft.com/office/word/2010/wordprocessingCanvas" xmlns:mc="http://schemas.openxmlformats.org/markup-compatibility/2006" xmlns:o="urn:schemas-microsoft-com:office:office" xmlns:r="http://schemas.openxmlformats.org/officeDocument/2006/relationships" xmlns:m="http://schemas.openxmlformats.org/officeDocument/2006/math" xmlns:v="urn:schemas-microsoft-com:vml" xmlns:wp14="http://schemas.microsoft.com/office/word/2010/wordprocessingDrawing" xmlns:wp="http://schemas.openxmlformats.org/drawingml/2006/wordprocessingDrawing" xmlns:w10="urn:schemas-microsoft-com:office:word" xmlns:w="http://schemas.openxmlformats.org/wordprocessingml/2006/main" xmlns:w14="http://schemas.microsoft.com/office/word/2010/wordml" xmlns:wpg="http://schemas.microsoft.com/office/word/2010/wordprocessingGroup" xmlns:wpi="http://schemas.microsoft.com/office/word/2010/wordprocessingInk" xmlns:wne="http://schemas.microsoft.com/office/word/2006/wordml" xmlns:wps="http://schemas.microsoft.com/office/word/2010/wordprocessingShape" mc:Ignorable="w14 wp14">
+<w:numbering xmlns:ve="http://schemas.openxmlformats.org/markup-compatibility/2006" xmlns:o="urn:schemas-microsoft-com:office:office" xmlns:r="http://schemas.openxmlformats.org/officeDocument/2006/relationships" xmlns:m="http://schemas.openxmlformats.org/officeDocument/2006/math" xmlns:v="urn:schemas-microsoft-com:vml" xmlns:wp="http://schemas.openxmlformats.org/drawingml/2006/wordprocessingDrawing" xmlns:w10="urn:schemas-microsoft-com:office:word" xmlns:w="http://schemas.openxmlformats.org/wordprocessingml/2006/main" xmlns:wne="http://schemas.microsoft.com/office/word/2006/wordml">
   <w:abstractNum w:abstractNumId="0">
     <w:nsid w:val="FFFFFF7C"/>
     <w:multiLevelType w:val="singleLevel"/>
@@ -3791,7 +3824,7 @@
 </file>
 
 <file path=word/styles.xml><?xml version="1.0" encoding="utf-8"?>
-<w:styles xmlns:mc="http://schemas.openxmlformats.org/markup-compatibility/2006" xmlns:r="http://schemas.openxmlformats.org/officeDocument/2006/relationships" xmlns:w="http://schemas.openxmlformats.org/wordprocessingml/2006/main" xmlns:w14="http://schemas.microsoft.com/office/word/2010/wordml" mc:Ignorable="w14">
+<w:styles xmlns:r="http://schemas.openxmlformats.org/officeDocument/2006/relationships" xmlns:w="http://schemas.openxmlformats.org/wordprocessingml/2006/main">
   <w:docDefaults>
     <w:rPrDefault>
       <w:rPr>
@@ -3940,6 +3973,7 @@
   <w:style w:type="paragraph" w:default="1" w:styleId="Standard">
     <w:name w:val="Normal"/>
     <w:qFormat/>
+    <w:rsid w:val="00CF4660"/>
     <w:rPr>
       <w:rFonts w:ascii="Arial" w:hAnsi="Arial"/>
     </w:rPr>
@@ -3949,6 +3983,7 @@
     <w:basedOn w:val="Standard"/>
     <w:next w:val="Standard"/>
     <w:qFormat/>
+    <w:rsid w:val="00CF4660"/>
     <w:pPr>
       <w:keepNext/>
       <w:spacing w:before="360" w:line="240" w:lineRule="exact"/>
@@ -3965,6 +4000,7 @@
     <w:basedOn w:val="Standard"/>
     <w:next w:val="Standard"/>
     <w:qFormat/>
+    <w:rsid w:val="00CF4660"/>
     <w:pPr>
       <w:keepNext/>
       <w:spacing w:before="240" w:after="60"/>
@@ -3981,6 +4017,7 @@
     <w:basedOn w:val="Standard"/>
     <w:next w:val="Standard"/>
     <w:qFormat/>
+    <w:rsid w:val="00CF4660"/>
     <w:pPr>
       <w:keepNext/>
       <w:spacing w:before="240" w:after="60"/>
@@ -3995,6 +4032,7 @@
     <w:basedOn w:val="Standard"/>
     <w:next w:val="Standard"/>
     <w:qFormat/>
+    <w:rsid w:val="00CF4660"/>
     <w:pPr>
       <w:keepNext/>
       <w:spacing w:before="240" w:after="60"/>
@@ -4010,6 +4048,7 @@
     <w:basedOn w:val="Standard"/>
     <w:next w:val="Standard"/>
     <w:qFormat/>
+    <w:rsid w:val="00CF4660"/>
     <w:pPr>
       <w:spacing w:before="240" w:after="60"/>
       <w:outlineLvl w:val="4"/>
@@ -4023,6 +4062,7 @@
     <w:basedOn w:val="Standard"/>
     <w:next w:val="Standard"/>
     <w:qFormat/>
+    <w:rsid w:val="00CF4660"/>
     <w:pPr>
       <w:spacing w:before="240" w:after="60"/>
       <w:outlineLvl w:val="5"/>
@@ -4038,6 +4078,7 @@
     <w:basedOn w:val="Standard"/>
     <w:next w:val="Standard"/>
     <w:qFormat/>
+    <w:rsid w:val="00CF4660"/>
     <w:pPr>
       <w:spacing w:before="240" w:after="60"/>
       <w:outlineLvl w:val="6"/>
@@ -4048,6 +4089,7 @@
     <w:basedOn w:val="Standard"/>
     <w:next w:val="Standard"/>
     <w:qFormat/>
+    <w:rsid w:val="00CF4660"/>
     <w:pPr>
       <w:spacing w:before="240" w:after="60"/>
       <w:outlineLvl w:val="7"/>
@@ -4061,6 +4103,7 @@
     <w:basedOn w:val="Standard"/>
     <w:next w:val="Standard"/>
     <w:qFormat/>
+    <w:rsid w:val="00CF4660"/>
     <w:pPr>
       <w:spacing w:before="240" w:after="60"/>
       <w:outlineLvl w:val="8"/>
@@ -4082,6 +4125,7 @@
     <w:uiPriority w:val="99"/>
     <w:semiHidden/>
     <w:unhideWhenUsed/>
+    <w:qFormat/>
     <w:tblPr>
       <w:tblInd w:w="0" w:type="dxa"/>
       <w:tblCellMar>
@@ -4103,6 +4147,7 @@
     <w:basedOn w:val="Standard"/>
     <w:link w:val="KopfzeileZchn"/>
     <w:uiPriority w:val="99"/>
+    <w:rsid w:val="00CF4660"/>
     <w:pPr>
       <w:tabs>
         <w:tab w:val="center" w:pos="4536"/>
@@ -4113,6 +4158,7 @@
   <w:style w:type="paragraph" w:styleId="Gruformel">
     <w:name w:val="Closing"/>
     <w:basedOn w:val="Text"/>
+    <w:rsid w:val="00CF4660"/>
     <w:pPr>
       <w:ind w:left="4252"/>
     </w:pPr>
@@ -4120,6 +4166,7 @@
   <w:style w:type="paragraph" w:styleId="Fuzeile">
     <w:name w:val="footer"/>
     <w:basedOn w:val="Standard"/>
+    <w:rsid w:val="00CF4660"/>
     <w:pPr>
       <w:tabs>
         <w:tab w:val="center" w:pos="4536"/>
@@ -4135,6 +4182,7 @@
   <w:style w:type="character" w:styleId="Hyperlink">
     <w:name w:val="Hyperlink"/>
     <w:basedOn w:val="Absatz-Standardschriftart"/>
+    <w:rsid w:val="00CF4660"/>
     <w:rPr>
       <w:color w:val="0000FF"/>
       <w:u w:val="single"/>
@@ -4143,6 +4191,7 @@
   <w:style w:type="paragraph" w:customStyle="1" w:styleId="Absender">
     <w:name w:val="Absender"/>
     <w:basedOn w:val="Standard"/>
+    <w:rsid w:val="00CF4660"/>
     <w:pPr>
       <w:spacing w:line="240" w:lineRule="atLeast"/>
     </w:pPr>
@@ -4154,6 +4203,7 @@
   <w:style w:type="paragraph" w:customStyle="1" w:styleId="Text">
     <w:name w:val="Text"/>
     <w:basedOn w:val="Standard"/>
+    <w:rsid w:val="00CF4660"/>
     <w:pPr>
       <w:spacing w:line="280" w:lineRule="atLeast"/>
     </w:pPr>
@@ -4164,6 +4214,7 @@
   <w:style w:type="paragraph" w:customStyle="1" w:styleId="Direktion">
     <w:name w:val="Direktion"/>
     <w:basedOn w:val="Standard"/>
+    <w:rsid w:val="00CF4660"/>
     <w:pPr>
       <w:spacing w:line="240" w:lineRule="atLeast"/>
     </w:pPr>
@@ -4177,6 +4228,7 @@
     <w:basedOn w:val="Standard"/>
     <w:next w:val="Standard"/>
     <w:semiHidden/>
+    <w:rsid w:val="00CF4660"/>
     <w:pPr>
       <w:ind w:left="400" w:hanging="400"/>
     </w:pPr>
@@ -4184,16 +4236,19 @@
   <w:style w:type="paragraph" w:styleId="Umschlagabsenderadresse">
     <w:name w:val="envelope return"/>
     <w:basedOn w:val="Standard"/>
+    <w:rsid w:val="00CF4660"/>
   </w:style>
   <w:style w:type="paragraph" w:styleId="Anrede">
     <w:name w:val="Salutation"/>
     <w:basedOn w:val="Standard"/>
     <w:next w:val="Standard"/>
+    <w:rsid w:val="00CF4660"/>
   </w:style>
   <w:style w:type="paragraph" w:styleId="Aufzhlungszeichen">
     <w:name w:val="List Bullet"/>
     <w:basedOn w:val="Standard"/>
     <w:autoRedefine/>
+    <w:rsid w:val="00CF4660"/>
     <w:pPr>
       <w:numPr>
         <w:numId w:val="1"/>
@@ -4204,6 +4259,7 @@
     <w:name w:val="List Bullet 2"/>
     <w:basedOn w:val="Standard"/>
     <w:autoRedefine/>
+    <w:rsid w:val="00CF4660"/>
     <w:pPr>
       <w:numPr>
         <w:numId w:val="2"/>
@@ -4214,6 +4270,7 @@
     <w:name w:val="List Bullet 3"/>
     <w:basedOn w:val="Standard"/>
     <w:autoRedefine/>
+    <w:rsid w:val="00CF4660"/>
     <w:pPr>
       <w:numPr>
         <w:numId w:val="3"/>
@@ -4224,6 +4281,7 @@
     <w:name w:val="List Bullet 4"/>
     <w:basedOn w:val="Standard"/>
     <w:autoRedefine/>
+    <w:rsid w:val="00CF4660"/>
     <w:pPr>
       <w:numPr>
         <w:numId w:val="4"/>
@@ -4234,6 +4292,7 @@
     <w:name w:val="List Bullet 5"/>
     <w:basedOn w:val="Standard"/>
     <w:autoRedefine/>
+    <w:rsid w:val="00CF4660"/>
     <w:pPr>
       <w:numPr>
         <w:numId w:val="5"/>
@@ -4245,6 +4304,7 @@
     <w:basedOn w:val="Standard"/>
     <w:next w:val="Standard"/>
     <w:qFormat/>
+    <w:rsid w:val="00CF4660"/>
     <w:pPr>
       <w:spacing w:before="120" w:after="120"/>
     </w:pPr>
@@ -4255,6 +4315,7 @@
   <w:style w:type="paragraph" w:styleId="Blocktext">
     <w:name w:val="Block Text"/>
     <w:basedOn w:val="Standard"/>
+    <w:rsid w:val="00CF4660"/>
     <w:pPr>
       <w:spacing w:after="120"/>
       <w:ind w:left="1440" w:right="1440"/>
@@ -4264,11 +4325,13 @@
     <w:name w:val="Date"/>
     <w:basedOn w:val="Standard"/>
     <w:next w:val="Standard"/>
+    <w:rsid w:val="00CF4660"/>
   </w:style>
   <w:style w:type="paragraph" w:styleId="Dokumentstruktur">
     <w:name w:val="Document Map"/>
     <w:basedOn w:val="Standard"/>
     <w:semiHidden/>
+    <w:rsid w:val="00CF4660"/>
     <w:pPr>
       <w:shd w:val="clear" w:color="auto" w:fill="000080"/>
     </w:pPr>
@@ -4280,16 +4343,19 @@
     <w:name w:val="endnote text"/>
     <w:basedOn w:val="Standard"/>
     <w:semiHidden/>
+    <w:rsid w:val="00CF4660"/>
   </w:style>
   <w:style w:type="paragraph" w:styleId="Fu-Endnotenberschrift">
     <w:name w:val="Note Heading"/>
     <w:basedOn w:val="Standard"/>
     <w:next w:val="Standard"/>
+    <w:rsid w:val="00CF4660"/>
   </w:style>
   <w:style w:type="paragraph" w:styleId="Funotentext">
     <w:name w:val="footnote text"/>
     <w:basedOn w:val="Standard"/>
     <w:link w:val="FunotentextZchn"/>
+    <w:rsid w:val="00CF4660"/>
   </w:style>
   <w:style w:type="paragraph" w:styleId="Index1">
     <w:name w:val="index 1"/>
@@ -4297,6 +4363,7 @@
     <w:next w:val="Standard"/>
     <w:autoRedefine/>
     <w:semiHidden/>
+    <w:rsid w:val="00CF4660"/>
     <w:pPr>
       <w:ind w:left="200" w:hanging="200"/>
     </w:pPr>
@@ -4307,6 +4374,7 @@
     <w:next w:val="Standard"/>
     <w:autoRedefine/>
     <w:semiHidden/>
+    <w:rsid w:val="00CF4660"/>
     <w:pPr>
       <w:ind w:left="400" w:hanging="200"/>
     </w:pPr>
@@ -4317,6 +4385,7 @@
     <w:next w:val="Standard"/>
     <w:autoRedefine/>
     <w:semiHidden/>
+    <w:rsid w:val="00CF4660"/>
     <w:pPr>
       <w:ind w:left="600" w:hanging="200"/>
     </w:pPr>
@@ -4327,6 +4396,7 @@
     <w:next w:val="Standard"/>
     <w:autoRedefine/>
     <w:semiHidden/>
+    <w:rsid w:val="00CF4660"/>
     <w:pPr>
       <w:ind w:left="800" w:hanging="200"/>
     </w:pPr>
@@ -4337,6 +4407,7 @@
     <w:next w:val="Standard"/>
     <w:autoRedefine/>
     <w:semiHidden/>
+    <w:rsid w:val="00CF4660"/>
     <w:pPr>
       <w:ind w:left="1000" w:hanging="200"/>
     </w:pPr>
@@ -4347,6 +4418,7 @@
     <w:next w:val="Standard"/>
     <w:autoRedefine/>
     <w:semiHidden/>
+    <w:rsid w:val="00CF4660"/>
     <w:pPr>
       <w:ind w:left="1200" w:hanging="200"/>
     </w:pPr>
@@ -4357,6 +4429,7 @@
     <w:next w:val="Standard"/>
     <w:autoRedefine/>
     <w:semiHidden/>
+    <w:rsid w:val="00CF4660"/>
     <w:pPr>
       <w:ind w:left="1400" w:hanging="200"/>
     </w:pPr>
@@ -4367,6 +4440,7 @@
     <w:next w:val="Standard"/>
     <w:autoRedefine/>
     <w:semiHidden/>
+    <w:rsid w:val="00CF4660"/>
     <w:pPr>
       <w:ind w:left="1600" w:hanging="200"/>
     </w:pPr>
@@ -4377,6 +4451,7 @@
     <w:next w:val="Standard"/>
     <w:autoRedefine/>
     <w:semiHidden/>
+    <w:rsid w:val="00CF4660"/>
     <w:pPr>
       <w:ind w:left="1800" w:hanging="200"/>
     </w:pPr>
@@ -4386,6 +4461,7 @@
     <w:basedOn w:val="Standard"/>
     <w:next w:val="Index1"/>
     <w:semiHidden/>
+    <w:rsid w:val="00CF4660"/>
     <w:rPr>
       <w:b/>
     </w:rPr>
@@ -4395,10 +4471,12 @@
     <w:basedOn w:val="Standard"/>
     <w:link w:val="KommentartextZchn"/>
     <w:semiHidden/>
+    <w:rsid w:val="00CF4660"/>
   </w:style>
   <w:style w:type="paragraph" w:styleId="Liste">
     <w:name w:val="List"/>
     <w:basedOn w:val="Standard"/>
+    <w:rsid w:val="00CF4660"/>
     <w:pPr>
       <w:ind w:left="283" w:hanging="283"/>
     </w:pPr>
@@ -4406,6 +4484,7 @@
   <w:style w:type="paragraph" w:styleId="Liste2">
     <w:name w:val="List 2"/>
     <w:basedOn w:val="Standard"/>
+    <w:rsid w:val="00CF4660"/>
     <w:pPr>
       <w:ind w:left="566" w:hanging="283"/>
     </w:pPr>
@@ -4413,6 +4492,7 @@
   <w:style w:type="paragraph" w:styleId="Liste3">
     <w:name w:val="List 3"/>
     <w:basedOn w:val="Standard"/>
+    <w:rsid w:val="00CF4660"/>
     <w:pPr>
       <w:ind w:left="849" w:hanging="283"/>
     </w:pPr>
@@ -4420,6 +4500,7 @@
   <w:style w:type="paragraph" w:styleId="Liste4">
     <w:name w:val="List 4"/>
     <w:basedOn w:val="Standard"/>
+    <w:rsid w:val="00CF4660"/>
     <w:pPr>
       <w:ind w:left="1132" w:hanging="283"/>
     </w:pPr>
@@ -4427,6 +4508,7 @@
   <w:style w:type="paragraph" w:styleId="Liste5">
     <w:name w:val="List 5"/>
     <w:basedOn w:val="Standard"/>
+    <w:rsid w:val="00CF4660"/>
     <w:pPr>
       <w:ind w:left="1415" w:hanging="283"/>
     </w:pPr>
@@ -4434,6 +4516,7 @@
   <w:style w:type="paragraph" w:styleId="Listenfortsetzung">
     <w:name w:val="List Continue"/>
     <w:basedOn w:val="Standard"/>
+    <w:rsid w:val="00CF4660"/>
     <w:pPr>
       <w:spacing w:after="120"/>
       <w:ind w:left="283"/>
@@ -4442,6 +4525,7 @@
   <w:style w:type="paragraph" w:styleId="Listenfortsetzung2">
     <w:name w:val="List Continue 2"/>
     <w:basedOn w:val="Standard"/>
+    <w:rsid w:val="00CF4660"/>
     <w:pPr>
       <w:spacing w:after="120"/>
       <w:ind w:left="566"/>
@@ -4450,6 +4534,7 @@
   <w:style w:type="paragraph" w:styleId="Listenfortsetzung3">
     <w:name w:val="List Continue 3"/>
     <w:basedOn w:val="Standard"/>
+    <w:rsid w:val="00CF4660"/>
     <w:pPr>
       <w:spacing w:after="120"/>
       <w:ind w:left="849"/>
@@ -4458,6 +4543,7 @@
   <w:style w:type="paragraph" w:styleId="Listenfortsetzung4">
     <w:name w:val="List Continue 4"/>
     <w:basedOn w:val="Standard"/>
+    <w:rsid w:val="00CF4660"/>
     <w:pPr>
       <w:spacing w:after="120"/>
       <w:ind w:left="1132"/>
@@ -4466,6 +4552,7 @@
   <w:style w:type="paragraph" w:styleId="Listenfortsetzung5">
     <w:name w:val="List Continue 5"/>
     <w:basedOn w:val="Standard"/>
+    <w:rsid w:val="00CF4660"/>
     <w:pPr>
       <w:spacing w:after="120"/>
       <w:ind w:left="1415"/>
@@ -4474,6 +4561,7 @@
   <w:style w:type="paragraph" w:styleId="Listennummer">
     <w:name w:val="List Number"/>
     <w:basedOn w:val="Standard"/>
+    <w:rsid w:val="00CF4660"/>
     <w:pPr>
       <w:numPr>
         <w:numId w:val="6"/>
@@ -4483,6 +4571,7 @@
   <w:style w:type="paragraph" w:styleId="Listennummer2">
     <w:name w:val="List Number 2"/>
     <w:basedOn w:val="Standard"/>
+    <w:rsid w:val="00CF4660"/>
     <w:pPr>
       <w:numPr>
         <w:numId w:val="7"/>
@@ -4492,6 +4581,7 @@
   <w:style w:type="paragraph" w:styleId="Listennummer3">
     <w:name w:val="List Number 3"/>
     <w:basedOn w:val="Standard"/>
+    <w:rsid w:val="00CF4660"/>
     <w:pPr>
       <w:numPr>
         <w:numId w:val="8"/>
@@ -4501,6 +4591,7 @@
   <w:style w:type="paragraph" w:styleId="Listennummer4">
     <w:name w:val="List Number 4"/>
     <w:basedOn w:val="Standard"/>
+    <w:rsid w:val="00CF4660"/>
     <w:pPr>
       <w:numPr>
         <w:numId w:val="9"/>
@@ -4510,6 +4601,7 @@
   <w:style w:type="paragraph" w:styleId="Listennummer5">
     <w:name w:val="List Number 5"/>
     <w:basedOn w:val="Standard"/>
+    <w:rsid w:val="00CF4660"/>
     <w:pPr>
       <w:numPr>
         <w:numId w:val="10"/>
@@ -4519,6 +4611,7 @@
   <w:style w:type="paragraph" w:styleId="Makrotext">
     <w:name w:val="macro"/>
     <w:semiHidden/>
+    <w:rsid w:val="00CF4660"/>
     <w:pPr>
       <w:tabs>
         <w:tab w:val="left" w:pos="480"/>
@@ -4539,6 +4632,7 @@
   <w:style w:type="paragraph" w:styleId="Nachrichtenkopf">
     <w:name w:val="Message Header"/>
     <w:basedOn w:val="Standard"/>
+    <w:rsid w:val="00CF4660"/>
     <w:pPr>
       <w:pBdr>
         <w:top w:val="single" w:sz="6" w:space="1" w:color="auto"/>
@@ -4556,6 +4650,7 @@
   <w:style w:type="paragraph" w:styleId="NurText">
     <w:name w:val="Plain Text"/>
     <w:basedOn w:val="Standard"/>
+    <w:rsid w:val="00CF4660"/>
     <w:rPr>
       <w:rFonts w:ascii="Courier New" w:hAnsi="Courier New"/>
     </w:rPr>
@@ -4563,6 +4658,7 @@
   <w:style w:type="paragraph" w:styleId="Standardeinzug">
     <w:name w:val="Normal Indent"/>
     <w:basedOn w:val="Standard"/>
+    <w:rsid w:val="00CF4660"/>
     <w:pPr>
       <w:ind w:left="708"/>
     </w:pPr>
@@ -4570,6 +4666,7 @@
   <w:style w:type="paragraph" w:styleId="Textkrper">
     <w:name w:val="Body Text"/>
     <w:basedOn w:val="Standard"/>
+    <w:rsid w:val="00CF4660"/>
     <w:pPr>
       <w:spacing w:after="120"/>
     </w:pPr>
@@ -4577,6 +4674,7 @@
   <w:style w:type="paragraph" w:styleId="Textkrper2">
     <w:name w:val="Body Text 2"/>
     <w:basedOn w:val="Standard"/>
+    <w:rsid w:val="00CF4660"/>
     <w:pPr>
       <w:spacing w:after="120" w:line="480" w:lineRule="auto"/>
     </w:pPr>
@@ -4584,6 +4682,7 @@
   <w:style w:type="paragraph" w:styleId="Textkrper3">
     <w:name w:val="Body Text 3"/>
     <w:basedOn w:val="Standard"/>
+    <w:rsid w:val="00CF4660"/>
     <w:pPr>
       <w:spacing w:after="120"/>
     </w:pPr>
@@ -4594,6 +4693,7 @@
   <w:style w:type="paragraph" w:styleId="Textkrper-Zeileneinzug">
     <w:name w:val="Body Text Indent"/>
     <w:basedOn w:val="Standard"/>
+    <w:rsid w:val="00CF4660"/>
     <w:pPr>
       <w:spacing w:after="120"/>
       <w:ind w:left="283"/>
@@ -4602,6 +4702,7 @@
   <w:style w:type="paragraph" w:styleId="Textkrper-Einzug2">
     <w:name w:val="Body Text Indent 2"/>
     <w:basedOn w:val="Standard"/>
+    <w:rsid w:val="00CF4660"/>
     <w:pPr>
       <w:spacing w:after="120" w:line="480" w:lineRule="auto"/>
       <w:ind w:left="283"/>
@@ -4610,6 +4711,7 @@
   <w:style w:type="paragraph" w:styleId="Textkrper-Einzug3">
     <w:name w:val="Body Text Indent 3"/>
     <w:basedOn w:val="Standard"/>
+    <w:rsid w:val="00CF4660"/>
     <w:pPr>
       <w:spacing w:after="120"/>
       <w:ind w:left="283"/>
@@ -4621,6 +4723,7 @@
   <w:style w:type="paragraph" w:styleId="Textkrper-Erstzeileneinzug">
     <w:name w:val="Body Text First Indent"/>
     <w:basedOn w:val="Textkrper"/>
+    <w:rsid w:val="00CF4660"/>
     <w:pPr>
       <w:ind w:firstLine="210"/>
     </w:pPr>
@@ -4628,6 +4731,7 @@
   <w:style w:type="paragraph" w:styleId="Textkrper-Erstzeileneinzug2">
     <w:name w:val="Body Text First Indent 2"/>
     <w:basedOn w:val="Textkrper-Zeileneinzug"/>
+    <w:rsid w:val="00CF4660"/>
     <w:pPr>
       <w:ind w:firstLine="210"/>
     </w:pPr>
@@ -4636,6 +4740,7 @@
     <w:name w:val="Title"/>
     <w:basedOn w:val="Standard"/>
     <w:qFormat/>
+    <w:rsid w:val="00CF4660"/>
     <w:pPr>
       <w:spacing w:before="240" w:after="60"/>
       <w:jc w:val="center"/>
@@ -4650,6 +4755,7 @@
   <w:style w:type="paragraph" w:styleId="Umschlagadresse">
     <w:name w:val="envelope address"/>
     <w:basedOn w:val="Standard"/>
+    <w:rsid w:val="00CF4660"/>
     <w:pPr>
       <w:framePr w:w="4320" w:h="2160" w:hRule="exact" w:hSpace="141" w:wrap="auto" w:hAnchor="page" w:xAlign="center" w:yAlign="bottom"/>
       <w:ind w:left="1"/>
@@ -4661,6 +4767,7 @@
   <w:style w:type="paragraph" w:styleId="Unterschrift">
     <w:name w:val="Signature"/>
     <w:basedOn w:val="Standard"/>
+    <w:rsid w:val="00CF4660"/>
     <w:pPr>
       <w:ind w:left="4252"/>
     </w:pPr>
@@ -4669,6 +4776,7 @@
     <w:name w:val="Subtitle"/>
     <w:basedOn w:val="Standard"/>
     <w:qFormat/>
+    <w:rsid w:val="00CF4660"/>
     <w:pPr>
       <w:spacing w:after="60"/>
       <w:jc w:val="center"/>
@@ -4684,6 +4792,7 @@
     <w:next w:val="Standard"/>
     <w:autoRedefine/>
     <w:semiHidden/>
+    <w:rsid w:val="00CF4660"/>
   </w:style>
   <w:style w:type="paragraph" w:styleId="Verzeichnis2">
     <w:name w:val="toc 2"/>
@@ -4691,6 +4800,7 @@
     <w:next w:val="Standard"/>
     <w:autoRedefine/>
     <w:semiHidden/>
+    <w:rsid w:val="00CF4660"/>
     <w:pPr>
       <w:ind w:left="200"/>
     </w:pPr>
@@ -4701,6 +4811,7 @@
     <w:next w:val="Standard"/>
     <w:autoRedefine/>
     <w:semiHidden/>
+    <w:rsid w:val="00CF4660"/>
     <w:pPr>
       <w:ind w:left="400"/>
     </w:pPr>
@@ -4711,6 +4822,7 @@
     <w:next w:val="Standard"/>
     <w:autoRedefine/>
     <w:semiHidden/>
+    <w:rsid w:val="00CF4660"/>
     <w:pPr>
       <w:ind w:left="600"/>
     </w:pPr>
@@ -4721,6 +4833,7 @@
     <w:next w:val="Standard"/>
     <w:autoRedefine/>
     <w:semiHidden/>
+    <w:rsid w:val="00CF4660"/>
     <w:pPr>
       <w:ind w:left="800"/>
     </w:pPr>
@@ -4731,6 +4844,7 @@
     <w:next w:val="Standard"/>
     <w:autoRedefine/>
     <w:semiHidden/>
+    <w:rsid w:val="00CF4660"/>
     <w:pPr>
       <w:ind w:left="1000"/>
     </w:pPr>
@@ -4741,6 +4855,7 @@
     <w:next w:val="Standard"/>
     <w:autoRedefine/>
     <w:semiHidden/>
+    <w:rsid w:val="00CF4660"/>
     <w:pPr>
       <w:ind w:left="1200"/>
     </w:pPr>
@@ -4751,6 +4866,7 @@
     <w:next w:val="Standard"/>
     <w:autoRedefine/>
     <w:semiHidden/>
+    <w:rsid w:val="00CF4660"/>
     <w:pPr>
       <w:ind w:left="1400"/>
     </w:pPr>
@@ -4761,6 +4877,7 @@
     <w:next w:val="Standard"/>
     <w:autoRedefine/>
     <w:semiHidden/>
+    <w:rsid w:val="00CF4660"/>
     <w:pPr>
       <w:ind w:left="1600"/>
     </w:pPr>
@@ -4770,6 +4887,7 @@
     <w:basedOn w:val="Standard"/>
     <w:next w:val="Standard"/>
     <w:semiHidden/>
+    <w:rsid w:val="00CF4660"/>
     <w:pPr>
       <w:spacing w:before="120"/>
     </w:pPr>
@@ -4783,6 +4901,7 @@
     <w:basedOn w:val="Standard"/>
     <w:next w:val="Standard"/>
     <w:semiHidden/>
+    <w:rsid w:val="00CF4660"/>
     <w:pPr>
       <w:ind w:left="200" w:hanging="200"/>
     </w:pPr>
@@ -4790,11 +4909,13 @@
   <w:style w:type="paragraph" w:customStyle="1" w:styleId="StadtBern">
     <w:name w:val="Stadt Bern"/>
     <w:basedOn w:val="berschrift1"/>
+    <w:rsid w:val="00CF4660"/>
   </w:style>
   <w:style w:type="paragraph" w:customStyle="1" w:styleId="Betreff">
     <w:name w:val="Betreff"/>
     <w:basedOn w:val="Text"/>
     <w:next w:val="Text"/>
+    <w:rsid w:val="00CF4660"/>
     <w:rPr>
       <w:b/>
     </w:rPr>
@@ -4803,6 +4924,7 @@
     <w:name w:val="Abteilung"/>
     <w:basedOn w:val="StadtBern"/>
     <w:next w:val="Standard"/>
+    <w:rsid w:val="00CF4660"/>
     <w:pPr>
       <w:spacing w:before="640"/>
     </w:pPr>
@@ -4868,6 +4990,12 @@
         <w:insideH w:val="single" w:sz="2" w:space="0" w:color="1F497D" w:themeColor="text2"/>
         <w:insideV w:val="single" w:sz="2" w:space="0" w:color="1F497D" w:themeColor="text2"/>
       </w:tblBorders>
+      <w:tblCellMar>
+        <w:top w:w="0" w:type="dxa"/>
+        <w:left w:w="108" w:type="dxa"/>
+        <w:bottom w:w="0" w:type="dxa"/>
+        <w:right w:w="108" w:type="dxa"/>
+      </w:tblCellMar>
     </w:tblPr>
     <w:tcPr>
       <w:shd w:val="clear" w:color="auto" w:fill="auto"/>
@@ -4954,11 +5082,12 @@
       <w:u w:val="single"/>
     </w:rPr>
   </w:style>
-  <w:style w:type="table" w:styleId="Tabellenraster">
+  <w:style w:type="table" w:styleId="Tabellengitternetz">
     <w:name w:val="Table Grid"/>
     <w:basedOn w:val="NormaleTabelle"/>
     <w:rsid w:val="00F548B8"/>
     <w:tblPr>
+      <w:tblInd w:w="0" w:type="dxa"/>
       <w:tblBorders>
         <w:top w:val="single" w:sz="4" w:space="0" w:color="auto"/>
         <w:left w:val="single" w:sz="4" w:space="0" w:color="auto"/>
@@ -4967,6 +5096,12 @@
         <w:insideH w:val="single" w:sz="4" w:space="0" w:color="auto"/>
         <w:insideV w:val="single" w:sz="4" w:space="0" w:color="auto"/>
       </w:tblBorders>
+      <w:tblCellMar>
+        <w:top w:w="0" w:type="dxa"/>
+        <w:left w:w="108" w:type="dxa"/>
+        <w:bottom w:w="0" w:type="dxa"/>
+        <w:right w:w="108" w:type="dxa"/>
+      </w:tblCellMar>
     </w:tblPr>
   </w:style>
   <w:style w:type="character" w:customStyle="1" w:styleId="KopfzeileZchn">
@@ -6464,7 +6599,7 @@
 </file>
 
 <file path=customXml/itemProps1.xml><?xml version="1.0" encoding="utf-8"?>
-<ds:datastoreItem xmlns:ds="http://schemas.openxmlformats.org/officeDocument/2006/customXml" ds:itemID="{32E597C5-DDD3-473D-A98F-E3594B910531}">
+<ds:datastoreItem xmlns:ds="http://schemas.openxmlformats.org/officeDocument/2006/customXml" ds:itemID="{6237E5B6-B51A-47EB-A798-C77AEE0A192B}">
   <ds:schemaRefs>
     <ds:schemaRef ds:uri="http://schemas.openxmlformats.org/officeDocument/2006/bibliography"/>
   </ds:schemaRefs>

</xml_diff>

<commit_message>
EBEGU-723  replacing reference to "Verfügung" with "Mitteilung"
</commit_message>
<xml_diff>
--- a/ebegu-server/src/main/resources/vorlagen/Verfuegungsmuster_tageseltern_schulkinder.docx
+++ b/ebegu-server/src/main/resources/vorlagen/Verfuegungsmuster_tageseltern_schulkinder.docx
@@ -52,23 +52,13 @@
                 <w:sz w:val="20"/>
               </w:rPr>
             </w:pPr>
-            <w:proofErr w:type="spellStart"/>
             <w:r>
               <w:rPr>
                 <w:rFonts w:cs="Arial"/>
                 <w:spacing w:val="0"/>
                 <w:sz w:val="20"/>
               </w:rPr>
-              <w:t>Effingerstrasse</w:t>
-            </w:r>
-            <w:proofErr w:type="spellEnd"/>
-            <w:r>
-              <w:rPr>
-                <w:rFonts w:cs="Arial"/>
-                <w:spacing w:val="0"/>
-                <w:sz w:val="20"/>
-              </w:rPr>
-              <w:t xml:space="preserve"> 21</w:t>
+              <w:t>Effingerstrasse 21</w:t>
             </w:r>
           </w:p>
           <w:p>
@@ -472,7 +462,15 @@
         <w:rPr>
           <w:rFonts w:cs="Arial"/>
         </w:rPr>
-        <w:t xml:space="preserve">Ersetzt  die Verfügung vom </w:t>
+        <w:t xml:space="preserve">Ersetzt die Mitteilung </w:t>
+      </w:r>
+      <w:bookmarkStart w:id="3" w:name="_GoBack"/>
+      <w:bookmarkEnd w:id="3"/>
+      <w:r>
+        <w:rPr>
+          <w:rFonts w:cs="Arial"/>
+        </w:rPr>
+        <w:t xml:space="preserve">vom </w:t>
       </w:r>
       <w:r>
         <w:rPr>
@@ -1187,7 +1185,6 @@
                 <w:szCs w:val="16"/>
               </w:rPr>
             </w:pPr>
-            <w:proofErr w:type="spellStart"/>
             <w:r>
               <w:rPr>
                 <w:rFonts w:cs="Arial"/>
@@ -1206,7 +1203,6 @@
               </w:rPr>
               <w:t>spruch</w:t>
             </w:r>
-            <w:proofErr w:type="spellEnd"/>
           </w:p>
         </w:tc>
         <w:tc>
@@ -2203,8 +2199,8 @@
         </w:rPr>
         <w:t xml:space="preserve"> </w:t>
       </w:r>
-      <w:bookmarkStart w:id="3" w:name="KindTab8"/>
-      <w:bookmarkEnd w:id="3"/>
+      <w:bookmarkStart w:id="4" w:name="KindTab8"/>
+      <w:bookmarkEnd w:id="4"/>
     </w:p>
     <w:p>
       <w:pPr>
@@ -2323,8 +2319,6 @@
           <w:spacing w:val="0"/>
         </w:rPr>
       </w:pPr>
-      <w:bookmarkStart w:id="4" w:name="_GoBack"/>
-      <w:bookmarkEnd w:id="4"/>
     </w:p>
     <w:p>
       <w:pPr>
@@ -2334,21 +2328,12 @@
           <w:spacing w:val="0"/>
         </w:rPr>
       </w:pPr>
-      <w:proofErr w:type="spellStart"/>
       <w:r>
         <w:rPr>
           <w:rFonts w:cs="Arial"/>
           <w:spacing w:val="0"/>
         </w:rPr>
-        <w:t>sig</w:t>
-      </w:r>
-      <w:proofErr w:type="spellEnd"/>
-      <w:r>
-        <w:rPr>
-          <w:rFonts w:cs="Arial"/>
-          <w:spacing w:val="0"/>
-        </w:rPr>
-        <w:t xml:space="preserve">. </w:t>
+        <w:t xml:space="preserve">sig. </w:t>
       </w:r>
       <w:r>
         <w:rPr>
@@ -5527,7 +5512,7 @@
 </file>
 
 <file path=customXml/itemProps1.xml><?xml version="1.0" encoding="utf-8"?>
-<ds:datastoreItem xmlns:ds="http://schemas.openxmlformats.org/officeDocument/2006/customXml" ds:itemID="{D8560CEB-E71A-408A-94A8-E16249EA2D87}">
+<ds:datastoreItem xmlns:ds="http://schemas.openxmlformats.org/officeDocument/2006/customXml" ds:itemID="{D1D80030-C60C-4005-9A8C-ADF982FCA74D}">
   <ds:schemaRefs>
     <ds:schemaRef ds:uri="http://schemas.openxmlformats.org/officeDocument/2006/bibliography"/>
   </ds:schemaRefs>

</xml_diff>